<commit_message>
Add Use Case Specification - Select Student - and the Review Requirements template
</commit_message>
<xml_diff>
--- a/Documents/Team_NAG_User_System_Requirements_Specification.docx
+++ b/Documents/Team_NAG_User_System_Requirements_Specification.docx
@@ -28,21 +28,11 @@
         <w:pStyle w:val="Title"/>
         <w:jc w:val="right"/>
       </w:pPr>
-      <w:r>
-        <w:fldChar w:fldCharType="begin"/>
-      </w:r>
-      <w:r>
-        <w:instrText xml:space="preserve"> TITLE  \* MERGEFORMAT </w:instrText>
-      </w:r>
-      <w:r>
-        <w:fldChar w:fldCharType="separate"/>
-      </w:r>
-      <w:r>
-        <w:t>Software Requirements Specification</w:t>
-      </w:r>
-      <w:r>
-        <w:fldChar w:fldCharType="end"/>
-      </w:r>
+      <w:fldSimple w:instr=" TITLE  \* MERGEFORMAT ">
+        <w:r>
+          <w:t>Software Requirements Specification</w:t>
+        </w:r>
+      </w:fldSimple>
     </w:p>
     <w:p>
       <w:pPr>
@@ -1305,22 +1295,11 @@
       <w:r>
         <w:br w:type="page"/>
       </w:r>
-      <w:r>
-        <w:lastRenderedPageBreak/>
-        <w:fldChar w:fldCharType="begin"/>
-      </w:r>
-      <w:r>
-        <w:instrText xml:space="preserve"> TITLE  \* MERGEFORMAT </w:instrText>
-      </w:r>
-      <w:r>
-        <w:fldChar w:fldCharType="separate"/>
-      </w:r>
-      <w:r>
-        <w:t>Software Requirements Specification</w:t>
-      </w:r>
-      <w:r>
-        <w:fldChar w:fldCharType="end"/>
-      </w:r>
+      <w:fldSimple w:instr=" TITLE  \* MERGEFORMAT ">
+        <w:r>
+          <w:t>Software Requirements Specification</w:t>
+        </w:r>
+      </w:fldSimple>
       <w:r>
         <w:t xml:space="preserve"> </w:t>
       </w:r>
@@ -1516,10 +1495,7 @@
         <w:t>” course</w:t>
       </w:r>
       <w:r>
-        <w:t xml:space="preserve"> students</w:t>
-      </w:r>
-      <w:r>
-        <w:t xml:space="preserve"> with the possibility of future expansions to other qualifications.</w:t>
+        <w:t xml:space="preserve"> students with the possibility of future expansions to other qualifications.</w:t>
       </w:r>
     </w:p>
     <w:p>
@@ -2551,7 +2527,15 @@
         <w:spacing w:after="0"/>
       </w:pPr>
       <w:r>
-        <w:t>The System rely on the database to perform its tasks.</w:t>
+        <w:t>The System rel</w:t>
+      </w:r>
+      <w:r>
+        <w:t>ies</w:t>
+      </w:r>
+      <w:bookmarkStart w:id="7" w:name="_GoBack"/>
+      <w:bookmarkEnd w:id="7"/>
+      <w:r>
+        <w:t xml:space="preserve"> on the database to perform its tasks.</w:t>
       </w:r>
     </w:p>
     <w:p>
@@ -2617,8 +2601,6 @@
       <w:r>
         <w:t>The users have access to an internet connection.</w:t>
       </w:r>
-      <w:bookmarkStart w:id="7" w:name="_GoBack"/>
-      <w:bookmarkEnd w:id="7"/>
     </w:p>
     <w:p>
       <w:pPr>
@@ -3257,21 +3239,11 @@
           <w:tcW w:w="6379" w:type="dxa"/>
         </w:tcPr>
         <w:p>
-          <w:r>
-            <w:fldChar w:fldCharType="begin"/>
-          </w:r>
-          <w:r>
-            <w:instrText xml:space="preserve"> SUBJECT  \* MERGEFORMAT </w:instrText>
-          </w:r>
-          <w:r>
-            <w:fldChar w:fldCharType="separate"/>
-          </w:r>
-          <w:r>
-            <w:t>&lt;Your System Name&gt;</w:t>
-          </w:r>
-          <w:r>
-            <w:fldChar w:fldCharType="end"/>
-          </w:r>
+          <w:fldSimple w:instr=" SUBJECT  \* MERGEFORMAT ">
+            <w:r>
+              <w:t>&lt;Your System Name&gt;</w:t>
+            </w:r>
+          </w:fldSimple>
         </w:p>
       </w:tc>
       <w:tc>
@@ -3298,21 +3270,11 @@
           <w:tcW w:w="6379" w:type="dxa"/>
         </w:tcPr>
         <w:p>
-          <w:r>
-            <w:fldChar w:fldCharType="begin"/>
-          </w:r>
-          <w:r>
-            <w:instrText xml:space="preserve"> TITLE  \* MERGEFORMAT </w:instrText>
-          </w:r>
-          <w:r>
-            <w:fldChar w:fldCharType="separate"/>
-          </w:r>
-          <w:r>
-            <w:t>Software Requirements Specification</w:t>
-          </w:r>
-          <w:r>
-            <w:fldChar w:fldCharType="end"/>
-          </w:r>
+          <w:fldSimple w:instr=" TITLE  \* MERGEFORMAT ">
+            <w:r>
+              <w:t>Software Requirements Specification</w:t>
+            </w:r>
+          </w:fldSimple>
         </w:p>
       </w:tc>
       <w:tc>
@@ -5700,6 +5662,14 @@
 </file>
 
 <file path=customXml/item1.xml><?xml version="1.0" encoding="utf-8"?>
+<p:properties xmlns:p="http://schemas.microsoft.com/office/2006/metadata/properties" xmlns:xsi="http://www.w3.org/2001/XMLSchema-instance" xmlns:pc="http://schemas.microsoft.com/office/infopath/2007/PartnerControls">
+  <documentManagement>
+    <TaxCatchAll xmlns="f7346047-cc13-4793-a644-0b7ca4eaadae"/>
+  </documentManagement>
+</p:properties>
+</file>
+
+<file path=customXml/item2.xml><?xml version="1.0" encoding="utf-8"?>
 <ct:contentTypeSchema xmlns:ct="http://schemas.microsoft.com/office/2006/metadata/contentType" xmlns:ma="http://schemas.microsoft.com/office/2006/metadata/properties/metaAttributes" ct:_="" ma:_="" ma:contentTypeName="Document" ma:contentTypeID="0x0101000CF488EA5EE79F4285841DF6CB61586D" ma:contentTypeVersion="12" ma:contentTypeDescription="Create a new document." ma:contentTypeScope="" ma:versionID="d0bc10c2d77dc69214191d6c32c423f9">
   <xsd:schema xmlns:xsd="http://www.w3.org/2001/XMLSchema" xmlns:xs="http://www.w3.org/2001/XMLSchema" xmlns:p="http://schemas.microsoft.com/office/2006/metadata/properties" xmlns:ns2="66395359-538e-43ff-830c-73b5d2cf093d" xmlns:ns3="f7346047-cc13-4793-a644-0b7ca4eaadae" targetNamespace="http://schemas.microsoft.com/office/2006/metadata/properties" ma:root="true" ma:fieldsID="c9fb7f4fca5007c9d30d7ece7a537bc6" ns2:_="" ns3:_="">
     <xsd:import namespace="66395359-538e-43ff-830c-73b5d2cf093d"/>
@@ -5860,14 +5830,6 @@
 </ct:contentTypeSchema>
 </file>
 
-<file path=customXml/item2.xml><?xml version="1.0" encoding="utf-8"?>
-<p:properties xmlns:p="http://schemas.microsoft.com/office/2006/metadata/properties" xmlns:xsi="http://www.w3.org/2001/XMLSchema-instance" xmlns:pc="http://schemas.microsoft.com/office/infopath/2007/PartnerControls">
-  <documentManagement>
-    <TaxCatchAll xmlns="f7346047-cc13-4793-a644-0b7ca4eaadae"/>
-  </documentManagement>
-</p:properties>
-</file>
-
 <file path=customXml/item3.xml><?xml version="1.0" encoding="utf-8"?>
 <?mso-contentType ?>
 <FormTemplates xmlns="http://schemas.microsoft.com/sharepoint/v3/contenttype/forms">
@@ -5878,6 +5840,16 @@
 </file>
 
 <file path=customXml/itemProps1.xml><?xml version="1.0" encoding="utf-8"?>
+<ds:datastoreItem xmlns:ds="http://schemas.openxmlformats.org/officeDocument/2006/customXml" ds:itemID="{182A9240-FD71-4685-9A32-73CDBD00A93E}">
+  <ds:schemaRefs>
+    <ds:schemaRef ds:uri="http://schemas.microsoft.com/office/2006/metadata/properties"/>
+    <ds:schemaRef ds:uri="http://schemas.microsoft.com/office/infopath/2007/PartnerControls"/>
+    <ds:schemaRef ds:uri="f7346047-cc13-4793-a644-0b7ca4eaadae"/>
+  </ds:schemaRefs>
+</ds:datastoreItem>
+</file>
+
+<file path=customXml/itemProps2.xml><?xml version="1.0" encoding="utf-8"?>
 <ds:datastoreItem xmlns:ds="http://schemas.openxmlformats.org/officeDocument/2006/customXml" ds:itemID="{845455BC-2E4C-4762-9345-3C2E928A74ED}">
   <ds:schemaRefs>
     <ds:schemaRef ds:uri="http://schemas.microsoft.com/office/2006/metadata/contentType"/>
@@ -5896,23 +5868,6 @@
 </ds:datastoreItem>
 </file>
 
-<file path=customXml/itemProps2.xml><?xml version="1.0" encoding="utf-8"?>
-<ds:datastoreItem xmlns:ds="http://schemas.openxmlformats.org/officeDocument/2006/customXml" ds:itemID="{182A9240-FD71-4685-9A32-73CDBD00A93E}">
-  <ds:schemaRefs>
-    <ds:schemaRef ds:uri="f7346047-cc13-4793-a644-0b7ca4eaadae"/>
-    <ds:schemaRef ds:uri="http://purl.org/dc/terms/"/>
-    <ds:schemaRef ds:uri="http://schemas.openxmlformats.org/package/2006/metadata/core-properties"/>
-    <ds:schemaRef ds:uri="http://schemas.microsoft.com/office/2006/documentManagement/types"/>
-    <ds:schemaRef ds:uri="http://schemas.microsoft.com/office/infopath/2007/PartnerControls"/>
-    <ds:schemaRef ds:uri="http://purl.org/dc/elements/1.1/"/>
-    <ds:schemaRef ds:uri="http://schemas.microsoft.com/office/2006/metadata/properties"/>
-    <ds:schemaRef ds:uri="66395359-538e-43ff-830c-73b5d2cf093d"/>
-    <ds:schemaRef ds:uri="http://www.w3.org/XML/1998/namespace"/>
-    <ds:schemaRef ds:uri="http://purl.org/dc/dcmitype/"/>
-  </ds:schemaRefs>
-</ds:datastoreItem>
-</file>
-
 <file path=customXml/itemProps3.xml><?xml version="1.0" encoding="utf-8"?>
 <ds:datastoreItem xmlns:ds="http://schemas.openxmlformats.org/officeDocument/2006/customXml" ds:itemID="{E7384BC6-0702-46ED-974B-D5213010F7A0}">
   <ds:schemaRefs>

</xml_diff>